<commit_message>
Changed small details for security
</commit_message>
<xml_diff>
--- a/MySQL-Week4_Coding-Assignment.docx
+++ b/MySQL-Week4_Coding-Assignment.docx
@@ -602,13 +602,14 @@
       <w:r>
         <w:rPr>
           <w:b/>
+          <w:noProof/>
           <w:szCs w:val="24"/>
         </w:rPr>
         <w:drawing>
-          <wp:inline distT="0" distB="0" distL="0" distR="0" wp14:anchorId="7C107C09" wp14:editId="79F1BAB2">
-            <wp:extent cx="5943600" cy="3948430"/>
-            <wp:effectExtent l="0" t="0" r="0" b="0"/>
-            <wp:docPr id="1" name="Picture 1" descr="Text&#10;&#10;Description automatically generated"/>
+          <wp:inline distT="0" distB="0" distL="0" distR="0" wp14:anchorId="3B584E61" wp14:editId="096D38F0">
+            <wp:extent cx="5943600" cy="3802380"/>
+            <wp:effectExtent l="0" t="0" r="0" b="7620"/>
+            <wp:docPr id="19" name="Picture 19" descr="Text&#10;&#10;Description automatically generated"/>
             <wp:cNvGraphicFramePr>
               <a:graphicFrameLocks xmlns:a="http://schemas.openxmlformats.org/drawingml/2006/main" noChangeAspect="1"/>
             </wp:cNvGraphicFramePr>
@@ -616,7 +617,7 @@
               <a:graphicData uri="http://schemas.openxmlformats.org/drawingml/2006/picture">
                 <pic:pic xmlns:pic="http://schemas.openxmlformats.org/drawingml/2006/picture">
                   <pic:nvPicPr>
-                    <pic:cNvPr id="1" name="Picture 1" descr="Text&#10;&#10;Description automatically generated"/>
+                    <pic:cNvPr id="19" name="Picture 19" descr="Text&#10;&#10;Description automatically generated"/>
                     <pic:cNvPicPr/>
                   </pic:nvPicPr>
                   <pic:blipFill>
@@ -628,7 +629,7 @@
                   <pic:spPr>
                     <a:xfrm>
                       <a:off x="0" y="0"/>
-                      <a:ext cx="5943600" cy="3948430"/>
+                      <a:ext cx="5943600" cy="3802380"/>
                     </a:xfrm>
                     <a:prstGeom prst="rect">
                       <a:avLst/>
@@ -651,6 +652,7 @@
       <w:r>
         <w:rPr>
           <w:b/>
+          <w:noProof/>
           <w:szCs w:val="24"/>
         </w:rPr>
         <w:lastRenderedPageBreak/>
@@ -781,6 +783,7 @@
       <w:r>
         <w:rPr>
           <w:b/>
+          <w:noProof/>
           <w:szCs w:val="24"/>
         </w:rPr>
         <w:drawing>
@@ -830,6 +833,7 @@
       <w:r>
         <w:rPr>
           <w:b/>
+          <w:noProof/>
           <w:szCs w:val="24"/>
         </w:rPr>
         <w:lastRenderedPageBreak/>
@@ -880,6 +884,7 @@
       <w:r>
         <w:rPr>
           <w:b/>
+          <w:noProof/>
           <w:szCs w:val="24"/>
         </w:rPr>
         <w:drawing>
@@ -954,13 +959,14 @@
       <w:r>
         <w:rPr>
           <w:b/>
+          <w:noProof/>
           <w:szCs w:val="24"/>
         </w:rPr>
         <w:drawing>
-          <wp:inline distT="0" distB="0" distL="0" distR="0" wp14:anchorId="4BDECE90" wp14:editId="142DCE0B">
-            <wp:extent cx="5943600" cy="5629275"/>
-            <wp:effectExtent l="0" t="0" r="0" b="9525"/>
-            <wp:docPr id="6" name="Picture 6" descr="Text&#10;&#10;Description automatically generated"/>
+          <wp:inline distT="0" distB="0" distL="0" distR="0" wp14:anchorId="782A9DBD" wp14:editId="0428AA63">
+            <wp:extent cx="5943600" cy="5878830"/>
+            <wp:effectExtent l="0" t="0" r="0" b="7620"/>
+            <wp:docPr id="1" name="Picture 1" descr="Text&#10;&#10;Description automatically generated"/>
             <wp:cNvGraphicFramePr>
               <a:graphicFrameLocks xmlns:a="http://schemas.openxmlformats.org/drawingml/2006/main" noChangeAspect="1"/>
             </wp:cNvGraphicFramePr>
@@ -968,7 +974,7 @@
               <a:graphicData uri="http://schemas.openxmlformats.org/drawingml/2006/picture">
                 <pic:pic xmlns:pic="http://schemas.openxmlformats.org/drawingml/2006/picture">
                   <pic:nvPicPr>
-                    <pic:cNvPr id="6" name="Picture 6" descr="Text&#10;&#10;Description automatically generated"/>
+                    <pic:cNvPr id="1" name="Picture 1" descr="Text&#10;&#10;Description automatically generated"/>
                     <pic:cNvPicPr/>
                   </pic:nvPicPr>
                   <pic:blipFill>
@@ -980,7 +986,7 @@
                   <pic:spPr>
                     <a:xfrm>
                       <a:off x="0" y="0"/>
-                      <a:ext cx="5943600" cy="5629275"/>
+                      <a:ext cx="5943600" cy="5878830"/>
                     </a:xfrm>
                     <a:prstGeom prst="rect">
                       <a:avLst/>
@@ -1084,6 +1090,7 @@
       <w:r>
         <w:rPr>
           <w:b/>
+          <w:noProof/>
           <w:szCs w:val="24"/>
         </w:rPr>
         <w:drawing>
@@ -1133,6 +1140,7 @@
       <w:r>
         <w:rPr>
           <w:b/>
+          <w:noProof/>
           <w:szCs w:val="24"/>
         </w:rPr>
         <w:lastRenderedPageBreak/>
@@ -1198,6 +1206,7 @@
       <w:r>
         <w:rPr>
           <w:b/>
+          <w:noProof/>
           <w:szCs w:val="24"/>
         </w:rPr>
         <w:drawing>
@@ -1263,6 +1272,7 @@
       <w:r>
         <w:rPr>
           <w:b/>
+          <w:noProof/>
           <w:szCs w:val="24"/>
         </w:rPr>
         <w:drawing>
@@ -1312,6 +1322,7 @@
       <w:r>
         <w:rPr>
           <w:b/>
+          <w:noProof/>
           <w:szCs w:val="24"/>
         </w:rPr>
         <w:drawing>
@@ -1361,6 +1372,7 @@
       <w:r>
         <w:rPr>
           <w:b/>
+          <w:noProof/>
           <w:szCs w:val="24"/>
         </w:rPr>
         <w:lastRenderedPageBreak/>
@@ -1411,6 +1423,7 @@
       <w:r>
         <w:rPr>
           <w:b/>
+          <w:noProof/>
           <w:szCs w:val="24"/>
         </w:rPr>
         <w:drawing>
@@ -1460,6 +1473,7 @@
       <w:r>
         <w:rPr>
           <w:b/>
+          <w:noProof/>
           <w:szCs w:val="24"/>
         </w:rPr>
         <w:lastRenderedPageBreak/>
@@ -1510,6 +1524,7 @@
       <w:r>
         <w:rPr>
           <w:b/>
+          <w:noProof/>
           <w:szCs w:val="24"/>
         </w:rPr>
         <w:drawing>
@@ -1559,6 +1574,7 @@
       <w:r>
         <w:rPr>
           <w:b/>
+          <w:noProof/>
           <w:szCs w:val="24"/>
         </w:rPr>
         <w:lastRenderedPageBreak/>
@@ -1609,6 +1625,7 @@
       <w:r>
         <w:rPr>
           <w:b/>
+          <w:noProof/>
           <w:szCs w:val="24"/>
         </w:rPr>
         <w:drawing>
@@ -1658,6 +1675,7 @@
       <w:r>
         <w:rPr>
           <w:b/>
+          <w:noProof/>
           <w:szCs w:val="24"/>
         </w:rPr>
         <w:lastRenderedPageBreak/>

</xml_diff>